<commit_message>
Revisione Sprint Backlog file
</commit_message>
<xml_diff>
--- a/Documentazione/Sprint Backlog/Sprint BackLog #1.docx
+++ b/Documentazione/Sprint Backlog/Sprint BackLog #1.docx
@@ -1,6 +1,6 @@
 
 <file path=word/document.xml><?xml version="1.0" encoding="utf-8"?>
-<w:document xmlns:wpc="http://schemas.microsoft.com/office/word/2010/wordprocessingCanvas" xmlns:cx="http://schemas.microsoft.com/office/drawing/2014/chartex" xmlns:cx1="http://schemas.microsoft.com/office/drawing/2015/9/8/chartex" xmlns:cx2="http://schemas.microsoft.com/office/drawing/2015/10/21/chartex" xmlns:cx3="http://schemas.microsoft.com/office/drawing/2016/5/9/chartex" xmlns:cx4="http://schemas.microsoft.com/office/drawing/2016/5/10/chartex" xmlns:cx5="http://schemas.microsoft.com/office/drawing/2016/5/11/chartex" xmlns:cx6="http://schemas.microsoft.com/office/drawing/2016/5/12/chartex" xmlns:cx7="http://schemas.microsoft.com/office/drawing/2016/5/13/chartex" xmlns:cx8="http://schemas.microsoft.com/office/drawing/2016/5/14/chartex" xmlns:mc="http://schemas.openxmlformats.org/markup-compatibility/2006" xmlns:aink="http://schemas.microsoft.com/office/drawing/2016/ink" xmlns:am3d="http://schemas.microsoft.com/office/drawing/2017/model3d" xmlns:o="urn:schemas-microsoft-com:office:office" xmlns:r="http://schemas.openxmlformats.org/officeDocument/2006/relationships" xmlns:m="http://schemas.openxmlformats.org/officeDocument/2006/math" xmlns:v="urn:schemas-microsoft-com:vml" xmlns:wp14="http://schemas.microsoft.com/office/word/2010/wordprocessingDrawing" xmlns:wp="http://schemas.openxmlformats.org/drawingml/2006/wordprocessingDrawing" xmlns:w10="urn:schemas-microsoft-com:office:word" xmlns:w="http://schemas.openxmlformats.org/wordprocessingml/2006/main" xmlns:w14="http://schemas.microsoft.com/office/word/2010/wordml" xmlns:w15="http://schemas.microsoft.com/office/word/2012/wordml" xmlns:w16cex="http://schemas.microsoft.com/office/word/2018/wordml/cex" xmlns:w16cid="http://schemas.microsoft.com/office/word/2016/wordml/cid" xmlns:w16="http://schemas.microsoft.com/office/word/2018/wordml" xmlns:w16sdtdh="http://schemas.microsoft.com/office/word/2020/wordml/sdtdatahash" xmlns:w16se="http://schemas.microsoft.com/office/word/2015/wordml/symex" xmlns:wpg="http://schemas.microsoft.com/office/word/2010/wordprocessingGroup" xmlns:wpi="http://schemas.microsoft.com/office/word/2010/wordprocessingInk" xmlns:wne="http://schemas.microsoft.com/office/word/2006/wordml" xmlns:wps="http://schemas.microsoft.com/office/word/2010/wordprocessingShape" mc:Ignorable="w14 w15 w16se w16cid w16 w16cex w16sdtdh wp14">
+<w:document xmlns:wpc="http://schemas.microsoft.com/office/word/2010/wordprocessingCanvas" xmlns:cx="http://schemas.microsoft.com/office/drawing/2014/chartex" xmlns:cx1="http://schemas.microsoft.com/office/drawing/2015/9/8/chartex" xmlns:cx2="http://schemas.microsoft.com/office/drawing/2015/10/21/chartex" xmlns:cx3="http://schemas.microsoft.com/office/drawing/2016/5/9/chartex" xmlns:cx4="http://schemas.microsoft.com/office/drawing/2016/5/10/chartex" xmlns:cx5="http://schemas.microsoft.com/office/drawing/2016/5/11/chartex" xmlns:cx6="http://schemas.microsoft.com/office/drawing/2016/5/12/chartex" xmlns:cx7="http://schemas.microsoft.com/office/drawing/2016/5/13/chartex" xmlns:cx8="http://schemas.microsoft.com/office/drawing/2016/5/14/chartex" xmlns:mc="http://schemas.openxmlformats.org/markup-compatibility/2006" xmlns:aink="http://schemas.microsoft.com/office/drawing/2016/ink" xmlns:am3d="http://schemas.microsoft.com/office/drawing/2017/model3d" xmlns:o="urn:schemas-microsoft-com:office:office" xmlns:oel="http://schemas.microsoft.com/office/2019/extlst" xmlns:r="http://schemas.openxmlformats.org/officeDocument/2006/relationships" xmlns:m="http://schemas.openxmlformats.org/officeDocument/2006/math" xmlns:v="urn:schemas-microsoft-com:vml" xmlns:wp14="http://schemas.microsoft.com/office/word/2010/wordprocessingDrawing" xmlns:wp="http://schemas.openxmlformats.org/drawingml/2006/wordprocessingDrawing" xmlns:w10="urn:schemas-microsoft-com:office:word" xmlns:w="http://schemas.openxmlformats.org/wordprocessingml/2006/main" xmlns:w14="http://schemas.microsoft.com/office/word/2010/wordml" xmlns:w15="http://schemas.microsoft.com/office/word/2012/wordml" xmlns:w16cex="http://schemas.microsoft.com/office/word/2018/wordml/cex" xmlns:w16cid="http://schemas.microsoft.com/office/word/2016/wordml/cid" xmlns:w16="http://schemas.microsoft.com/office/word/2018/wordml" xmlns:w16sdtdh="http://schemas.microsoft.com/office/word/2020/wordml/sdtdatahash" xmlns:w16se="http://schemas.microsoft.com/office/word/2015/wordml/symex" xmlns:wpg="http://schemas.microsoft.com/office/word/2010/wordprocessingGroup" xmlns:wpi="http://schemas.microsoft.com/office/word/2010/wordprocessingInk" xmlns:wne="http://schemas.microsoft.com/office/word/2006/wordml" xmlns:wps="http://schemas.microsoft.com/office/word/2010/wordprocessingShape" mc:Ignorable="w14 w15 w16se w16cid w16 w16cex w16sdtdh wp14">
   <w:body>
     <w:p>
       <w:pPr>
@@ -133,23 +133,7 @@
         </w:numPr>
       </w:pPr>
       <w:r>
-        <w:t xml:space="preserve">Creazione </w:t>
-      </w:r>
-      <w:proofErr w:type="spellStart"/>
-      <w:r>
-        <w:t>Repository</w:t>
-      </w:r>
-      <w:proofErr w:type="spellEnd"/>
-      <w:r>
-        <w:t xml:space="preserve"> </w:t>
-      </w:r>
-      <w:proofErr w:type="spellStart"/>
-      <w:r>
-        <w:t>GitHub</w:t>
-      </w:r>
-      <w:proofErr w:type="spellEnd"/>
-      <w:r>
-        <w:t xml:space="preserve"> per condivisione progetto</w:t>
+        <w:t>Creazione Repository GitHub per condivisione progetto</w:t>
       </w:r>
     </w:p>
     <w:p>
@@ -231,6 +215,11 @@
     </w:p>
     <w:p>
       <w:pPr>
+        <w:pStyle w:val="Paragrafoelenco"/>
+        <w:numPr>
+          <w:ilvl w:val="0"/>
+          <w:numId w:val="5"/>
+        </w:numPr>
         <w:tabs>
           <w:tab w:val="left" w:pos="1170"/>
         </w:tabs>
@@ -246,13 +235,38 @@
       <w:r>
         <w:t xml:space="preserve"> devono essere definiti e organizzati entro Dicembre 2022</w:t>
       </w:r>
+      <w:r>
+        <w:t>.</w:t>
+      </w:r>
     </w:p>
     <w:p>
       <w:pPr>
+        <w:pStyle w:val="Paragrafoelenco"/>
+        <w:numPr>
+          <w:ilvl w:val="0"/>
+          <w:numId w:val="5"/>
+        </w:numPr>
         <w:tabs>
           <w:tab w:val="left" w:pos="1170"/>
         </w:tabs>
       </w:pPr>
+      <w:r>
+        <w:t xml:space="preserve">Il project plan deve essere </w:t>
+      </w:r>
+      <w:r>
+        <w:t xml:space="preserve">concordato e scritto entro la data del 22 </w:t>
+      </w:r>
+      <w:proofErr w:type="gramStart"/>
+      <w:r>
+        <w:t>Dicembre</w:t>
+      </w:r>
+      <w:proofErr w:type="gramEnd"/>
+      <w:r>
+        <w:t xml:space="preserve"> 2022</w:t>
+      </w:r>
+      <w:r>
+        <w:t>.</w:t>
+      </w:r>
     </w:p>
     <w:p>
       <w:pPr>
@@ -260,42 +274,13 @@
           <w:tab w:val="left" w:pos="1170"/>
         </w:tabs>
       </w:pPr>
-      <w:r>
-        <w:t xml:space="preserve">Il </w:t>
-      </w:r>
-      <w:proofErr w:type="spellStart"/>
-      <w:r>
-        <w:t>project</w:t>
-      </w:r>
-      <w:proofErr w:type="spellEnd"/>
-      <w:r>
-        <w:t xml:space="preserve"> </w:t>
-      </w:r>
-      <w:proofErr w:type="spellStart"/>
-      <w:r>
-        <w:t>plan</w:t>
-      </w:r>
-      <w:proofErr w:type="spellEnd"/>
-      <w:r>
-        <w:t xml:space="preserve"> deve essere </w:t>
-      </w:r>
-      <w:r>
-        <w:t xml:space="preserve">concordato e scritto entro la data del 22 </w:t>
-      </w:r>
-      <w:proofErr w:type="gramStart"/>
-      <w:r>
-        <w:t>Dicembre</w:t>
-      </w:r>
-      <w:proofErr w:type="gramEnd"/>
-      <w:r>
-        <w:t xml:space="preserve"> 2022</w:t>
-      </w:r>
     </w:p>
     <w:p>
       <w:pPr>
-        <w:tabs>
-          <w:tab w:val="left" w:pos="1170"/>
-        </w:tabs>
+        <w:rPr>
+          <w:sz w:val="40"/>
+          <w:szCs w:val="40"/>
+        </w:rPr>
       </w:pPr>
     </w:p>
     <w:p>
@@ -305,37 +290,79 @@
           <w:szCs w:val="40"/>
         </w:rPr>
       </w:pPr>
+      <w:r>
+        <w:rPr>
+          <w:sz w:val="40"/>
+          <w:szCs w:val="40"/>
+        </w:rPr>
+        <w:t>Relazione</w:t>
+      </w:r>
     </w:p>
     <w:p>
       <w:pPr>
-        <w:rPr>
-          <w:sz w:val="40"/>
-          <w:szCs w:val="40"/>
-        </w:rPr>
-      </w:pPr>
-      <w:r>
-        <w:rPr>
-          <w:sz w:val="40"/>
-          <w:szCs w:val="40"/>
-        </w:rPr>
-        <w:t>Relazione</w:t>
+        <w:pStyle w:val="NormaleWeb"/>
+        <w:shd w:val="clear" w:color="auto" w:fill="FFFFFF"/>
+        <w:spacing w:before="0" w:beforeAutospacing="0" w:after="240" w:afterAutospacing="0"/>
+        <w:rPr>
+          <w:rFonts w:asciiTheme="minorHAnsi" w:hAnsiTheme="minorHAnsi" w:cstheme="minorHAnsi"/>
+          <w:color w:val="24292F"/>
+        </w:rPr>
+      </w:pPr>
+      <w:r>
+        <w:rPr>
+          <w:rFonts w:asciiTheme="minorHAnsi" w:hAnsiTheme="minorHAnsi" w:cstheme="minorHAnsi"/>
+          <w:color w:val="24292F"/>
+        </w:rPr>
+        <w:t xml:space="preserve">Il gruppo si è riunito </w:t>
+      </w:r>
+      <w:r>
+        <w:rPr>
+          <w:rFonts w:asciiTheme="minorHAnsi" w:hAnsiTheme="minorHAnsi" w:cstheme="minorHAnsi"/>
+          <w:color w:val="24292F"/>
+        </w:rPr>
+        <w:t>presso la sede di ingegneria dell’università di Bergamo</w:t>
+      </w:r>
+      <w:r>
+        <w:rPr>
+          <w:rFonts w:asciiTheme="minorHAnsi" w:hAnsiTheme="minorHAnsi" w:cstheme="minorHAnsi"/>
+          <w:color w:val="24292F"/>
+        </w:rPr>
+        <w:t xml:space="preserve"> e ha approvato l'attuale versione del project plan</w:t>
+      </w:r>
+      <w:r>
+        <w:rPr>
+          <w:rFonts w:asciiTheme="minorHAnsi" w:hAnsiTheme="minorHAnsi" w:cstheme="minorHAnsi"/>
+          <w:color w:val="24292F"/>
+        </w:rPr>
+        <w:t>.</w:t>
       </w:r>
     </w:p>
     <w:p>
       <w:pPr>
-        <w:rPr>
-          <w:sz w:val="40"/>
-          <w:szCs w:val="40"/>
-        </w:rPr>
-      </w:pPr>
-    </w:p>
-    <w:p>
-      <w:pPr>
-        <w:rPr>
-          <w:sz w:val="40"/>
-          <w:szCs w:val="40"/>
-        </w:rPr>
-      </w:pPr>
+        <w:pStyle w:val="NormaleWeb"/>
+        <w:shd w:val="clear" w:color="auto" w:fill="FFFFFF"/>
+        <w:spacing w:before="0" w:beforeAutospacing="0" w:after="240" w:afterAutospacing="0"/>
+        <w:rPr>
+          <w:rFonts w:asciiTheme="minorHAnsi" w:hAnsiTheme="minorHAnsi" w:cstheme="minorHAnsi"/>
+          <w:color w:val="24292F"/>
+        </w:rPr>
+      </w:pPr>
+      <w:r>
+        <w:rPr>
+          <w:rFonts w:asciiTheme="minorHAnsi" w:hAnsiTheme="minorHAnsi" w:cstheme="minorHAnsi"/>
+          <w:color w:val="24292F"/>
+          <w:shd w:val="clear" w:color="auto" w:fill="FFFFFF"/>
+        </w:rPr>
+        <w:t>Lo sprint è stato portato a termine con successo</w:t>
+      </w:r>
+      <w:r>
+        <w:rPr>
+          <w:rFonts w:asciiTheme="minorHAnsi" w:hAnsiTheme="minorHAnsi" w:cstheme="minorHAnsi"/>
+          <w:color w:val="24292F"/>
+          <w:shd w:val="clear" w:color="auto" w:fill="FFFFFF"/>
+        </w:rPr>
+        <w:t>.</w:t>
+      </w:r>
     </w:p>
     <w:sectPr>
       <w:pgSz w:w="11906" w:h="16838"/>
@@ -348,8 +375,233 @@
 </file>
 
 <file path=word/numbering.xml><?xml version="1.0" encoding="utf-8"?>
-<w:numbering xmlns:wpc="http://schemas.microsoft.com/office/word/2010/wordprocessingCanvas" xmlns:cx="http://schemas.microsoft.com/office/drawing/2014/chartex" xmlns:cx1="http://schemas.microsoft.com/office/drawing/2015/9/8/chartex" xmlns:cx2="http://schemas.microsoft.com/office/drawing/2015/10/21/chartex" xmlns:cx3="http://schemas.microsoft.com/office/drawing/2016/5/9/chartex" xmlns:cx4="http://schemas.microsoft.com/office/drawing/2016/5/10/chartex" xmlns:cx5="http://schemas.microsoft.com/office/drawing/2016/5/11/chartex" xmlns:cx6="http://schemas.microsoft.com/office/drawing/2016/5/12/chartex" xmlns:cx7="http://schemas.microsoft.com/office/drawing/2016/5/13/chartex" xmlns:cx8="http://schemas.microsoft.com/office/drawing/2016/5/14/chartex" xmlns:mc="http://schemas.openxmlformats.org/markup-compatibility/2006" xmlns:aink="http://schemas.microsoft.com/office/drawing/2016/ink" xmlns:am3d="http://schemas.microsoft.com/office/drawing/2017/model3d" xmlns:o="urn:schemas-microsoft-com:office:office" xmlns:r="http://schemas.openxmlformats.org/officeDocument/2006/relationships" xmlns:m="http://schemas.openxmlformats.org/officeDocument/2006/math" xmlns:v="urn:schemas-microsoft-com:vml" xmlns:wp14="http://schemas.microsoft.com/office/word/2010/wordprocessingDrawing" xmlns:wp="http://schemas.openxmlformats.org/drawingml/2006/wordprocessingDrawing" xmlns:w10="urn:schemas-microsoft-com:office:word" xmlns:w="http://schemas.openxmlformats.org/wordprocessingml/2006/main" xmlns:w14="http://schemas.microsoft.com/office/word/2010/wordml" xmlns:w15="http://schemas.microsoft.com/office/word/2012/wordml" xmlns:w16cex="http://schemas.microsoft.com/office/word/2018/wordml/cex" xmlns:w16cid="http://schemas.microsoft.com/office/word/2016/wordml/cid" xmlns:w16="http://schemas.microsoft.com/office/word/2018/wordml" xmlns:w16sdtdh="http://schemas.microsoft.com/office/word/2020/wordml/sdtdatahash" xmlns:w16se="http://schemas.microsoft.com/office/word/2015/wordml/symex" xmlns:wpg="http://schemas.microsoft.com/office/word/2010/wordprocessingGroup" xmlns:wpi="http://schemas.microsoft.com/office/word/2010/wordprocessingInk" xmlns:wne="http://schemas.microsoft.com/office/word/2006/wordml" xmlns:wps="http://schemas.microsoft.com/office/word/2010/wordprocessingShape" mc:Ignorable="w14 w15 w16se w16cid w16 w16cex w16sdtdh wp14">
+<w:numbering xmlns:wpc="http://schemas.microsoft.com/office/word/2010/wordprocessingCanvas" xmlns:cx="http://schemas.microsoft.com/office/drawing/2014/chartex" xmlns:cx1="http://schemas.microsoft.com/office/drawing/2015/9/8/chartex" xmlns:cx2="http://schemas.microsoft.com/office/drawing/2015/10/21/chartex" xmlns:cx3="http://schemas.microsoft.com/office/drawing/2016/5/9/chartex" xmlns:cx4="http://schemas.microsoft.com/office/drawing/2016/5/10/chartex" xmlns:cx5="http://schemas.microsoft.com/office/drawing/2016/5/11/chartex" xmlns:cx6="http://schemas.microsoft.com/office/drawing/2016/5/12/chartex" xmlns:cx7="http://schemas.microsoft.com/office/drawing/2016/5/13/chartex" xmlns:cx8="http://schemas.microsoft.com/office/drawing/2016/5/14/chartex" xmlns:mc="http://schemas.openxmlformats.org/markup-compatibility/2006" xmlns:aink="http://schemas.microsoft.com/office/drawing/2016/ink" xmlns:am3d="http://schemas.microsoft.com/office/drawing/2017/model3d" xmlns:o="urn:schemas-microsoft-com:office:office" xmlns:oel="http://schemas.microsoft.com/office/2019/extlst" xmlns:r="http://schemas.openxmlformats.org/officeDocument/2006/relationships" xmlns:m="http://schemas.openxmlformats.org/officeDocument/2006/math" xmlns:v="urn:schemas-microsoft-com:vml" xmlns:wp14="http://schemas.microsoft.com/office/word/2010/wordprocessingDrawing" xmlns:wp="http://schemas.openxmlformats.org/drawingml/2006/wordprocessingDrawing" xmlns:w10="urn:schemas-microsoft-com:office:word" xmlns:w="http://schemas.openxmlformats.org/wordprocessingml/2006/main" xmlns:w14="http://schemas.microsoft.com/office/word/2010/wordml" xmlns:w15="http://schemas.microsoft.com/office/word/2012/wordml" xmlns:w16cex="http://schemas.microsoft.com/office/word/2018/wordml/cex" xmlns:w16cid="http://schemas.microsoft.com/office/word/2016/wordml/cid" xmlns:w16="http://schemas.microsoft.com/office/word/2018/wordml" xmlns:w16sdtdh="http://schemas.microsoft.com/office/word/2020/wordml/sdtdatahash" xmlns:w16se="http://schemas.microsoft.com/office/word/2015/wordml/symex" xmlns:wpg="http://schemas.microsoft.com/office/word/2010/wordprocessingGroup" xmlns:wpi="http://schemas.microsoft.com/office/word/2010/wordprocessingInk" xmlns:wne="http://schemas.microsoft.com/office/word/2006/wordml" xmlns:wps="http://schemas.microsoft.com/office/word/2010/wordprocessingShape" mc:Ignorable="w14 w15 w16se w16cid w16 w16cex w16sdtdh wp14">
   <w:abstractNum w:abstractNumId="0" w15:restartNumberingAfterBreak="0">
+    <w:nsid w:val="07FF7A4D"/>
+    <w:multiLevelType w:val="hybridMultilevel"/>
+    <w:tmpl w:val="37B0C5A4"/>
+    <w:lvl w:ilvl="0" w:tplc="04100005">
+      <w:start w:val="1"/>
+      <w:numFmt w:val="bullet"/>
+      <w:lvlText w:val=""/>
+      <w:lvlJc w:val="left"/>
+      <w:pPr>
+        <w:ind w:left="720" w:hanging="360"/>
+      </w:pPr>
+      <w:rPr>
+        <w:rFonts w:ascii="Wingdings" w:hAnsi="Wingdings" w:hint="default"/>
+      </w:rPr>
+    </w:lvl>
+    <w:lvl w:ilvl="1" w:tplc="04100003" w:tentative="1">
+      <w:start w:val="1"/>
+      <w:numFmt w:val="bullet"/>
+      <w:lvlText w:val="o"/>
+      <w:lvlJc w:val="left"/>
+      <w:pPr>
+        <w:ind w:left="1440" w:hanging="360"/>
+      </w:pPr>
+      <w:rPr>
+        <w:rFonts w:ascii="Courier New" w:hAnsi="Courier New" w:cs="Courier New" w:hint="default"/>
+      </w:rPr>
+    </w:lvl>
+    <w:lvl w:ilvl="2" w:tplc="04100005" w:tentative="1">
+      <w:start w:val="1"/>
+      <w:numFmt w:val="bullet"/>
+      <w:lvlText w:val=""/>
+      <w:lvlJc w:val="left"/>
+      <w:pPr>
+        <w:ind w:left="2160" w:hanging="360"/>
+      </w:pPr>
+      <w:rPr>
+        <w:rFonts w:ascii="Wingdings" w:hAnsi="Wingdings" w:hint="default"/>
+      </w:rPr>
+    </w:lvl>
+    <w:lvl w:ilvl="3" w:tplc="04100001" w:tentative="1">
+      <w:start w:val="1"/>
+      <w:numFmt w:val="bullet"/>
+      <w:lvlText w:val=""/>
+      <w:lvlJc w:val="left"/>
+      <w:pPr>
+        <w:ind w:left="2880" w:hanging="360"/>
+      </w:pPr>
+      <w:rPr>
+        <w:rFonts w:ascii="Symbol" w:hAnsi="Symbol" w:hint="default"/>
+      </w:rPr>
+    </w:lvl>
+    <w:lvl w:ilvl="4" w:tplc="04100003" w:tentative="1">
+      <w:start w:val="1"/>
+      <w:numFmt w:val="bullet"/>
+      <w:lvlText w:val="o"/>
+      <w:lvlJc w:val="left"/>
+      <w:pPr>
+        <w:ind w:left="3600" w:hanging="360"/>
+      </w:pPr>
+      <w:rPr>
+        <w:rFonts w:ascii="Courier New" w:hAnsi="Courier New" w:cs="Courier New" w:hint="default"/>
+      </w:rPr>
+    </w:lvl>
+    <w:lvl w:ilvl="5" w:tplc="04100005" w:tentative="1">
+      <w:start w:val="1"/>
+      <w:numFmt w:val="bullet"/>
+      <w:lvlText w:val=""/>
+      <w:lvlJc w:val="left"/>
+      <w:pPr>
+        <w:ind w:left="4320" w:hanging="360"/>
+      </w:pPr>
+      <w:rPr>
+        <w:rFonts w:ascii="Wingdings" w:hAnsi="Wingdings" w:hint="default"/>
+      </w:rPr>
+    </w:lvl>
+    <w:lvl w:ilvl="6" w:tplc="04100001" w:tentative="1">
+      <w:start w:val="1"/>
+      <w:numFmt w:val="bullet"/>
+      <w:lvlText w:val=""/>
+      <w:lvlJc w:val="left"/>
+      <w:pPr>
+        <w:ind w:left="5040" w:hanging="360"/>
+      </w:pPr>
+      <w:rPr>
+        <w:rFonts w:ascii="Symbol" w:hAnsi="Symbol" w:hint="default"/>
+      </w:rPr>
+    </w:lvl>
+    <w:lvl w:ilvl="7" w:tplc="04100003" w:tentative="1">
+      <w:start w:val="1"/>
+      <w:numFmt w:val="bullet"/>
+      <w:lvlText w:val="o"/>
+      <w:lvlJc w:val="left"/>
+      <w:pPr>
+        <w:ind w:left="5760" w:hanging="360"/>
+      </w:pPr>
+      <w:rPr>
+        <w:rFonts w:ascii="Courier New" w:hAnsi="Courier New" w:cs="Courier New" w:hint="default"/>
+      </w:rPr>
+    </w:lvl>
+    <w:lvl w:ilvl="8" w:tplc="04100005" w:tentative="1">
+      <w:start w:val="1"/>
+      <w:numFmt w:val="bullet"/>
+      <w:lvlText w:val=""/>
+      <w:lvlJc w:val="left"/>
+      <w:pPr>
+        <w:ind w:left="6480" w:hanging="360"/>
+      </w:pPr>
+      <w:rPr>
+        <w:rFonts w:ascii="Wingdings" w:hAnsi="Wingdings" w:hint="default"/>
+      </w:rPr>
+    </w:lvl>
+  </w:abstractNum>
+  <w:abstractNum w:abstractNumId="1" w15:restartNumberingAfterBreak="0">
+    <w:nsid w:val="1DF62104"/>
+    <w:multiLevelType w:val="hybridMultilevel"/>
+    <w:tmpl w:val="AB5EB0FA"/>
+    <w:lvl w:ilvl="0" w:tplc="D4ECEC22">
+      <w:numFmt w:val="bullet"/>
+      <w:lvlText w:val="-"/>
+      <w:lvlJc w:val="left"/>
+      <w:pPr>
+        <w:ind w:left="720" w:hanging="360"/>
+      </w:pPr>
+      <w:rPr>
+        <w:rFonts w:ascii="Calibri" w:eastAsiaTheme="minorHAnsi" w:hAnsi="Calibri" w:cs="Calibri" w:hint="default"/>
+      </w:rPr>
+    </w:lvl>
+    <w:lvl w:ilvl="1" w:tplc="04100003" w:tentative="1">
+      <w:start w:val="1"/>
+      <w:numFmt w:val="bullet"/>
+      <w:lvlText w:val="o"/>
+      <w:lvlJc w:val="left"/>
+      <w:pPr>
+        <w:ind w:left="1440" w:hanging="360"/>
+      </w:pPr>
+      <w:rPr>
+        <w:rFonts w:ascii="Courier New" w:hAnsi="Courier New" w:cs="Courier New" w:hint="default"/>
+      </w:rPr>
+    </w:lvl>
+    <w:lvl w:ilvl="2" w:tplc="04100005" w:tentative="1">
+      <w:start w:val="1"/>
+      <w:numFmt w:val="bullet"/>
+      <w:lvlText w:val=""/>
+      <w:lvlJc w:val="left"/>
+      <w:pPr>
+        <w:ind w:left="2160" w:hanging="360"/>
+      </w:pPr>
+      <w:rPr>
+        <w:rFonts w:ascii="Wingdings" w:hAnsi="Wingdings" w:hint="default"/>
+      </w:rPr>
+    </w:lvl>
+    <w:lvl w:ilvl="3" w:tplc="04100001" w:tentative="1">
+      <w:start w:val="1"/>
+      <w:numFmt w:val="bullet"/>
+      <w:lvlText w:val=""/>
+      <w:lvlJc w:val="left"/>
+      <w:pPr>
+        <w:ind w:left="2880" w:hanging="360"/>
+      </w:pPr>
+      <w:rPr>
+        <w:rFonts w:ascii="Symbol" w:hAnsi="Symbol" w:hint="default"/>
+      </w:rPr>
+    </w:lvl>
+    <w:lvl w:ilvl="4" w:tplc="04100003" w:tentative="1">
+      <w:start w:val="1"/>
+      <w:numFmt w:val="bullet"/>
+      <w:lvlText w:val="o"/>
+      <w:lvlJc w:val="left"/>
+      <w:pPr>
+        <w:ind w:left="3600" w:hanging="360"/>
+      </w:pPr>
+      <w:rPr>
+        <w:rFonts w:ascii="Courier New" w:hAnsi="Courier New" w:cs="Courier New" w:hint="default"/>
+      </w:rPr>
+    </w:lvl>
+    <w:lvl w:ilvl="5" w:tplc="04100005" w:tentative="1">
+      <w:start w:val="1"/>
+      <w:numFmt w:val="bullet"/>
+      <w:lvlText w:val=""/>
+      <w:lvlJc w:val="left"/>
+      <w:pPr>
+        <w:ind w:left="4320" w:hanging="360"/>
+      </w:pPr>
+      <w:rPr>
+        <w:rFonts w:ascii="Wingdings" w:hAnsi="Wingdings" w:hint="default"/>
+      </w:rPr>
+    </w:lvl>
+    <w:lvl w:ilvl="6" w:tplc="04100001" w:tentative="1">
+      <w:start w:val="1"/>
+      <w:numFmt w:val="bullet"/>
+      <w:lvlText w:val=""/>
+      <w:lvlJc w:val="left"/>
+      <w:pPr>
+        <w:ind w:left="5040" w:hanging="360"/>
+      </w:pPr>
+      <w:rPr>
+        <w:rFonts w:ascii="Symbol" w:hAnsi="Symbol" w:hint="default"/>
+      </w:rPr>
+    </w:lvl>
+    <w:lvl w:ilvl="7" w:tplc="04100003" w:tentative="1">
+      <w:start w:val="1"/>
+      <w:numFmt w:val="bullet"/>
+      <w:lvlText w:val="o"/>
+      <w:lvlJc w:val="left"/>
+      <w:pPr>
+        <w:ind w:left="5760" w:hanging="360"/>
+      </w:pPr>
+      <w:rPr>
+        <w:rFonts w:ascii="Courier New" w:hAnsi="Courier New" w:cs="Courier New" w:hint="default"/>
+      </w:rPr>
+    </w:lvl>
+    <w:lvl w:ilvl="8" w:tplc="04100005" w:tentative="1">
+      <w:start w:val="1"/>
+      <w:numFmt w:val="bullet"/>
+      <w:lvlText w:val=""/>
+      <w:lvlJc w:val="left"/>
+      <w:pPr>
+        <w:ind w:left="6480" w:hanging="360"/>
+      </w:pPr>
+      <w:rPr>
+        <w:rFonts w:ascii="Wingdings" w:hAnsi="Wingdings" w:hint="default"/>
+      </w:rPr>
+    </w:lvl>
+  </w:abstractNum>
+  <w:abstractNum w:abstractNumId="2" w15:restartNumberingAfterBreak="0">
     <w:nsid w:val="28AD3CEA"/>
     <w:multiLevelType w:val="hybridMultilevel"/>
     <w:tmpl w:val="2CEE1FAC"/>
@@ -462,7 +714,7 @@
       </w:rPr>
     </w:lvl>
   </w:abstractNum>
-  <w:abstractNum w:abstractNumId="1" w15:restartNumberingAfterBreak="0">
+  <w:abstractNum w:abstractNumId="3" w15:restartNumberingAfterBreak="0">
     <w:nsid w:val="337E165D"/>
     <w:multiLevelType w:val="hybridMultilevel"/>
     <w:tmpl w:val="478C4E96"/>
@@ -575,11 +827,132 @@
       </w:rPr>
     </w:lvl>
   </w:abstractNum>
-  <w:num w:numId="1">
+  <w:abstractNum w:abstractNumId="4" w15:restartNumberingAfterBreak="0">
+    <w:nsid w:val="667429FF"/>
+    <w:multiLevelType w:val="hybridMultilevel"/>
+    <w:tmpl w:val="9146BDC6"/>
+    <w:lvl w:ilvl="0" w:tplc="D4ECEC22">
+      <w:numFmt w:val="bullet"/>
+      <w:lvlText w:val="-"/>
+      <w:lvlJc w:val="left"/>
+      <w:pPr>
+        <w:ind w:left="720" w:hanging="360"/>
+      </w:pPr>
+      <w:rPr>
+        <w:rFonts w:ascii="Calibri" w:eastAsiaTheme="minorHAnsi" w:hAnsi="Calibri" w:cs="Calibri" w:hint="default"/>
+      </w:rPr>
+    </w:lvl>
+    <w:lvl w:ilvl="1" w:tplc="04100003" w:tentative="1">
+      <w:start w:val="1"/>
+      <w:numFmt w:val="bullet"/>
+      <w:lvlText w:val="o"/>
+      <w:lvlJc w:val="left"/>
+      <w:pPr>
+        <w:ind w:left="1440" w:hanging="360"/>
+      </w:pPr>
+      <w:rPr>
+        <w:rFonts w:ascii="Courier New" w:hAnsi="Courier New" w:cs="Courier New" w:hint="default"/>
+      </w:rPr>
+    </w:lvl>
+    <w:lvl w:ilvl="2" w:tplc="04100005" w:tentative="1">
+      <w:start w:val="1"/>
+      <w:numFmt w:val="bullet"/>
+      <w:lvlText w:val=""/>
+      <w:lvlJc w:val="left"/>
+      <w:pPr>
+        <w:ind w:left="2160" w:hanging="360"/>
+      </w:pPr>
+      <w:rPr>
+        <w:rFonts w:ascii="Wingdings" w:hAnsi="Wingdings" w:hint="default"/>
+      </w:rPr>
+    </w:lvl>
+    <w:lvl w:ilvl="3" w:tplc="04100001" w:tentative="1">
+      <w:start w:val="1"/>
+      <w:numFmt w:val="bullet"/>
+      <w:lvlText w:val=""/>
+      <w:lvlJc w:val="left"/>
+      <w:pPr>
+        <w:ind w:left="2880" w:hanging="360"/>
+      </w:pPr>
+      <w:rPr>
+        <w:rFonts w:ascii="Symbol" w:hAnsi="Symbol" w:hint="default"/>
+      </w:rPr>
+    </w:lvl>
+    <w:lvl w:ilvl="4" w:tplc="04100003" w:tentative="1">
+      <w:start w:val="1"/>
+      <w:numFmt w:val="bullet"/>
+      <w:lvlText w:val="o"/>
+      <w:lvlJc w:val="left"/>
+      <w:pPr>
+        <w:ind w:left="3600" w:hanging="360"/>
+      </w:pPr>
+      <w:rPr>
+        <w:rFonts w:ascii="Courier New" w:hAnsi="Courier New" w:cs="Courier New" w:hint="default"/>
+      </w:rPr>
+    </w:lvl>
+    <w:lvl w:ilvl="5" w:tplc="04100005" w:tentative="1">
+      <w:start w:val="1"/>
+      <w:numFmt w:val="bullet"/>
+      <w:lvlText w:val=""/>
+      <w:lvlJc w:val="left"/>
+      <w:pPr>
+        <w:ind w:left="4320" w:hanging="360"/>
+      </w:pPr>
+      <w:rPr>
+        <w:rFonts w:ascii="Wingdings" w:hAnsi="Wingdings" w:hint="default"/>
+      </w:rPr>
+    </w:lvl>
+    <w:lvl w:ilvl="6" w:tplc="04100001" w:tentative="1">
+      <w:start w:val="1"/>
+      <w:numFmt w:val="bullet"/>
+      <w:lvlText w:val=""/>
+      <w:lvlJc w:val="left"/>
+      <w:pPr>
+        <w:ind w:left="5040" w:hanging="360"/>
+      </w:pPr>
+      <w:rPr>
+        <w:rFonts w:ascii="Symbol" w:hAnsi="Symbol" w:hint="default"/>
+      </w:rPr>
+    </w:lvl>
+    <w:lvl w:ilvl="7" w:tplc="04100003" w:tentative="1">
+      <w:start w:val="1"/>
+      <w:numFmt w:val="bullet"/>
+      <w:lvlText w:val="o"/>
+      <w:lvlJc w:val="left"/>
+      <w:pPr>
+        <w:ind w:left="5760" w:hanging="360"/>
+      </w:pPr>
+      <w:rPr>
+        <w:rFonts w:ascii="Courier New" w:hAnsi="Courier New" w:cs="Courier New" w:hint="default"/>
+      </w:rPr>
+    </w:lvl>
+    <w:lvl w:ilvl="8" w:tplc="04100005" w:tentative="1">
+      <w:start w:val="1"/>
+      <w:numFmt w:val="bullet"/>
+      <w:lvlText w:val=""/>
+      <w:lvlJc w:val="left"/>
+      <w:pPr>
+        <w:ind w:left="6480" w:hanging="360"/>
+      </w:pPr>
+      <w:rPr>
+        <w:rFonts w:ascii="Wingdings" w:hAnsi="Wingdings" w:hint="default"/>
+      </w:rPr>
+    </w:lvl>
+  </w:abstractNum>
+  <w:num w:numId="1" w16cid:durableId="96173060">
+    <w:abstractNumId w:val="2"/>
+  </w:num>
+  <w:num w:numId="2" w16cid:durableId="1500922673">
+    <w:abstractNumId w:val="3"/>
+  </w:num>
+  <w:num w:numId="3" w16cid:durableId="1070081989">
+    <w:abstractNumId w:val="4"/>
+  </w:num>
+  <w:num w:numId="4" w16cid:durableId="698972772">
+    <w:abstractNumId w:val="1"/>
+  </w:num>
+  <w:num w:numId="5" w16cid:durableId="1708407314">
     <w:abstractNumId w:val="0"/>
-  </w:num>
-  <w:num w:numId="2">
-    <w:abstractNumId w:val="1"/>
   </w:num>
 </w:numbering>
 </file>
@@ -1017,6 +1390,33 @@
       <w:contextualSpacing/>
     </w:pPr>
   </w:style>
+  <w:style w:type="paragraph" w:styleId="NormaleWeb">
+    <w:name w:val="Normal (Web)"/>
+    <w:basedOn w:val="Normale"/>
+    <w:uiPriority w:val="99"/>
+    <w:unhideWhenUsed/>
+    <w:rsid w:val="001E5B60"/>
+    <w:pPr>
+      <w:spacing w:before="100" w:beforeAutospacing="1" w:after="100" w:afterAutospacing="1"/>
+    </w:pPr>
+    <w:rPr>
+      <w:rFonts w:ascii="Times New Roman" w:eastAsia="Times New Roman" w:hAnsi="Times New Roman" w:cs="Times New Roman"/>
+      <w:lang w:eastAsia="it-IT"/>
+    </w:rPr>
+  </w:style>
+  <w:style w:type="character" w:styleId="CodiceHTML">
+    <w:name w:val="HTML Code"/>
+    <w:basedOn w:val="Carpredefinitoparagrafo"/>
+    <w:uiPriority w:val="99"/>
+    <w:semiHidden/>
+    <w:unhideWhenUsed/>
+    <w:rsid w:val="001E5B60"/>
+    <w:rPr>
+      <w:rFonts w:ascii="Courier New" w:eastAsia="Times New Roman" w:hAnsi="Courier New" w:cs="Courier New"/>
+      <w:sz w:val="20"/>
+      <w:szCs w:val="20"/>
+    </w:rPr>
+  </w:style>
 </w:styles>
 </file>
 

</xml_diff>